<commit_message>
Maszyna i FPGD skończone
</commit_message>
<xml_diff>
--- a/FPGA/FPGA.docx
+++ b/FPGA/FPGA.docx
@@ -138,6 +138,9 @@
       <w:pPr>
         <w:pStyle w:val="Nagwek1"/>
         <w:spacing w:line="276" w:lineRule="auto"/>
+        <w:rPr>
+          <w:szCs w:val="24"/>
+        </w:rPr>
       </w:pPr>
       <w:r>
         <w:rPr>
@@ -148,44 +151,232 @@
     </w:p>
     <w:p>
       <w:pPr>
+        <w:jc w:val="both"/>
+      </w:pPr>
+      <w:r>
+        <w:t xml:space="preserve">Celem ćwiczenia </w:t>
+      </w:r>
+      <w:r>
+        <w:t>było</w:t>
+      </w:r>
+      <w:r>
+        <w:t xml:space="preserve"> zapoznanie się ze sposobem projektowania oraz budowy układów cyfrowych z</w:t>
+      </w:r>
+      <w:r>
+        <w:t> </w:t>
+      </w:r>
+      <w:r>
+        <w:t>wykorzystaniem programowanych układów logicznych typu FPGA firmy XILINX oraz poznanie dostępnych środowisk umożliwiających realizację projektu.</w:t>
+      </w:r>
+    </w:p>
+    <w:p>
+      <w:pPr>
         <w:pStyle w:val="Nagwek1"/>
+        <w:jc w:val="both"/>
       </w:pPr>
       <w:r>
         <w:t>Przebieg laboratorium</w:t>
       </w:r>
     </w:p>
     <w:p>
-      <w:r>
-        <w:t xml:space="preserve">Po zapoznaniu się z działaniem układu FPGA i programu do wgrywania oprogramowania, przystąpiliśmy do realizacji poleceń. Niestety za pierwszym podejściem nie byliśmy w stanie zrealizować nawet zadania wstępnego, ponieważ otrzymywaliśmy dziwne błędy, mimo, że schemat był połączony identycznie jak w instrukcji do zadania, z układem FPGA działy się dziwne rzeczy. Diody </w:t>
-      </w:r>
-      <w:proofErr w:type="spellStart"/>
-      <w:r>
-        <w:t>led</w:t>
-      </w:r>
-      <w:proofErr w:type="spellEnd"/>
-      <w:r>
-        <w:t xml:space="preserve"> świeciły przejawiając w dziwny sposób tak jakby 3 stany – nie świeciły, świeciły ciemno i świeciły jasno. Konieczne więc było odrobienie zajęć przez przynajmniej jedną osobę, aby móc zaprojektować działające schematy.</w:t>
-      </w:r>
-    </w:p>
-    <w:p>
-      <w:r>
-        <w:t>Odrobienie zajęć odbyło się u mgr Dawida Knapika.</w:t>
-      </w:r>
-    </w:p>
-    <w:p>
-      <w:r>
-        <w:t>Pierwsze polecenie pozostało bez zmian. Oto zaprojektowany na schematach blokowych układ:</w:t>
-      </w:r>
-    </w:p>
+      <w:pPr>
+        <w:jc w:val="both"/>
+      </w:pPr>
+      <w:r>
+        <w:t>Po zapoznaniu się z działaniem układu FPGA i programu do wgrywania oprogramowania, przystąpiliśmy do realizacji poleceń. Niestety za pierwszym podejściem nie byliśmy w stanie zrealizować nawet zadania wstępnego</w:t>
+      </w:r>
+      <w:r>
+        <w:t>;</w:t>
+      </w:r>
+      <w:r>
+        <w:t xml:space="preserve"> otrzymywaliśmy błędy,</w:t>
+      </w:r>
+      <w:r>
+        <w:t xml:space="preserve"> których źródła nie potrafiliśmy zidentyfikować</w:t>
+      </w:r>
+      <w:r>
+        <w:t xml:space="preserve"> mimo, że schemat był połączony identycznie jak w instrukcji do zadania. Diody </w:t>
+      </w:r>
+      <w:r>
+        <w:t>LED</w:t>
+      </w:r>
+      <w:r>
+        <w:t xml:space="preserve"> </w:t>
+      </w:r>
+      <w:r>
+        <w:t xml:space="preserve">przyjmowały </w:t>
+      </w:r>
+      <w:r>
+        <w:t xml:space="preserve">3 stany – nie świeciły, świeciły ciemno </w:t>
+      </w:r>
+      <w:r>
+        <w:t>lub</w:t>
+      </w:r>
+      <w:r>
+        <w:t xml:space="preserve"> świeciły jasno. Konieczne więc było odrobienie zajęć, aby móc zaprojektować działające schematy</w:t>
+      </w:r>
+      <w:r>
+        <w:t>; o</w:t>
+      </w:r>
+      <w:r>
+        <w:t>drobienie zajęć odbyło się u mgr Dawida Knapika.</w:t>
+      </w:r>
+    </w:p>
+    <w:p>
+      <w:pPr>
+        <w:pStyle w:val="Nagwek1"/>
+        <w:jc w:val="both"/>
+        <w:rPr>
+          <w:sz w:val="28"/>
+        </w:rPr>
+      </w:pPr>
+    </w:p>
+    <w:p>
+      <w:pPr>
+        <w:pStyle w:val="Nagwek1"/>
+        <w:jc w:val="both"/>
+        <w:rPr>
+          <w:sz w:val="28"/>
+        </w:rPr>
+      </w:pPr>
+      <w:r>
+        <w:rPr>
+          <w:sz w:val="28"/>
+        </w:rPr>
+        <w:t>Zadanie 1</w:t>
+      </w:r>
+    </w:p>
+    <w:p>
+      <w:pPr>
+        <w:jc w:val="both"/>
+      </w:pPr>
+      <w:r>
+        <w:t xml:space="preserve">Zadanie polegało na </w:t>
+      </w:r>
+      <w:r>
+        <w:t>realiz</w:t>
+      </w:r>
+      <w:r>
+        <w:t>acji</w:t>
+      </w:r>
+      <w:r>
+        <w:t xml:space="preserve"> na przerzutnikach JK układ</w:t>
+      </w:r>
+      <w:r>
+        <w:t>u</w:t>
+      </w:r>
+      <w:r>
+        <w:t xml:space="preserve"> sekwencyjn</w:t>
+      </w:r>
+      <w:r>
+        <w:t>ego</w:t>
+      </w:r>
+      <w:r>
+        <w:t xml:space="preserve"> przedstawion</w:t>
+      </w:r>
+      <w:r>
+        <w:t>ego</w:t>
+      </w:r>
+      <w:r>
+        <w:t xml:space="preserve"> w formie </w:t>
+      </w:r>
+      <w:r>
+        <w:t xml:space="preserve">poniższej </w:t>
+      </w:r>
+      <w:r>
+        <w:t>tabeli i gotowego schematu.</w:t>
+      </w:r>
+      <w:r>
+        <w:t xml:space="preserve"> </w:t>
+      </w:r>
+      <w:r>
+        <w:t>Jako wejście x podłącz</w:t>
+      </w:r>
+      <w:r>
+        <w:t>ono</w:t>
+      </w:r>
+      <w:r>
+        <w:t xml:space="preserve"> jeden z przełączników systemu Spartan-3AN, natomiast jako stany i wyjście diody LED.</w:t>
+      </w:r>
+      <w:r>
+        <w:t xml:space="preserve"> </w:t>
+      </w:r>
+    </w:p>
+    <w:p/>
     <w:p>
       <w:r>
         <w:rPr>
           <w:noProof/>
         </w:rPr>
         <w:drawing>
-          <wp:inline distT="0" distB="0" distL="0" distR="0" wp14:anchorId="5820DDB1" wp14:editId="302A5F99">
-            <wp:extent cx="5760720" cy="3241675"/>
-            <wp:effectExtent l="0" t="0" r="0" b="0"/>
+          <wp:inline distT="0" distB="0" distL="0" distR="0" wp14:anchorId="3BB041DF" wp14:editId="7F18BDC0">
+            <wp:extent cx="5012267" cy="2014187"/>
+            <wp:effectExtent l="0" t="0" r="0" b="5715"/>
+            <wp:docPr id="6" name="Obraz 6"/>
+            <wp:cNvGraphicFramePr>
+              <a:graphicFrameLocks xmlns:a="http://schemas.openxmlformats.org/drawingml/2006/main" noChangeAspect="1"/>
+            </wp:cNvGraphicFramePr>
+            <a:graphic xmlns:a="http://schemas.openxmlformats.org/drawingml/2006/main">
+              <a:graphicData uri="http://schemas.openxmlformats.org/drawingml/2006/picture">
+                <pic:pic xmlns:pic="http://schemas.openxmlformats.org/drawingml/2006/picture">
+                  <pic:nvPicPr>
+                    <pic:cNvPr id="1" name=""/>
+                    <pic:cNvPicPr/>
+                  </pic:nvPicPr>
+                  <pic:blipFill rotWithShape="1">
+                    <a:blip r:embed="rId8"/>
+                    <a:srcRect l="29248" t="51147" r="31061" b="24928"/>
+                    <a:stretch/>
+                  </pic:blipFill>
+                  <pic:spPr bwMode="auto">
+                    <a:xfrm>
+                      <a:off x="0" y="0"/>
+                      <a:ext cx="5025719" cy="2019593"/>
+                    </a:xfrm>
+                    <a:prstGeom prst="rect">
+                      <a:avLst/>
+                    </a:prstGeom>
+                    <a:ln>
+                      <a:noFill/>
+                    </a:ln>
+                    <a:extLst>
+                      <a:ext uri="{53640926-AAD7-44D8-BBD7-CCE9431645EC}">
+                        <a14:shadowObscured xmlns:a14="http://schemas.microsoft.com/office/drawing/2010/main"/>
+                      </a:ext>
+                    </a:extLst>
+                  </pic:spPr>
+                </pic:pic>
+              </a:graphicData>
+            </a:graphic>
+          </wp:inline>
+        </w:drawing>
+      </w:r>
+    </w:p>
+    <w:p>
+      <w:r>
+        <w:t>Z</w:t>
+      </w:r>
+      <w:r>
+        <w:t>aprojektowany na schematach blokowych układ:</w:t>
+      </w:r>
+    </w:p>
+    <w:p>
+      <w:pPr>
+        <w:rPr>
+          <w:noProof/>
+        </w:rPr>
+      </w:pPr>
+    </w:p>
+    <w:p>
+      <w:r>
+        <w:rPr>
+          <w:noProof/>
+        </w:rPr>
+        <w:lastRenderedPageBreak/>
+        <w:drawing>
+          <wp:inline distT="0" distB="0" distL="0" distR="0" wp14:anchorId="5820DDB1" wp14:editId="017988D9">
+            <wp:extent cx="5643033" cy="2684593"/>
+            <wp:effectExtent l="0" t="0" r="0" b="1905"/>
             <wp:docPr id="1" name="Obraz 1"/>
             <wp:cNvGraphicFramePr>
               <a:graphicFrameLocks xmlns:a="http://schemas.openxmlformats.org/drawingml/2006/main" noChangeAspect="1"/>
@@ -197,26 +388,33 @@
                     <pic:cNvPr id="1" name="zad 1 JK.png"/>
                     <pic:cNvPicPr/>
                   </pic:nvPicPr>
-                  <pic:blipFill>
-                    <a:blip r:embed="rId8">
+                  <pic:blipFill rotWithShape="1">
+                    <a:blip r:embed="rId9">
                       <a:extLst>
                         <a:ext uri="{28A0092B-C50C-407E-A947-70E740481C1C}">
                           <a14:useLocalDpi xmlns:a14="http://schemas.microsoft.com/office/drawing/2010/main" val="0"/>
                         </a:ext>
                       </a:extLst>
                     </a:blip>
-                    <a:stretch>
-                      <a:fillRect/>
-                    </a:stretch>
+                    <a:srcRect t="15671" r="7628" b="6236"/>
+                    <a:stretch/>
                   </pic:blipFill>
-                  <pic:spPr>
+                  <pic:spPr bwMode="auto">
                     <a:xfrm>
                       <a:off x="0" y="0"/>
-                      <a:ext cx="5760720" cy="3241675"/>
+                      <a:ext cx="5652393" cy="2689046"/>
                     </a:xfrm>
                     <a:prstGeom prst="rect">
                       <a:avLst/>
                     </a:prstGeom>
+                    <a:ln>
+                      <a:noFill/>
+                    </a:ln>
+                    <a:extLst>
+                      <a:ext uri="{53640926-AAD7-44D8-BBD7-CCE9431645EC}">
+                        <a14:shadowObscured xmlns:a14="http://schemas.microsoft.com/office/drawing/2010/main"/>
+                      </a:ext>
+                    </a:extLst>
                   </pic:spPr>
                 </pic:pic>
               </a:graphicData>
@@ -226,24 +424,63 @@
       </w:r>
     </w:p>
     <w:p>
+      <w:pPr>
+        <w:jc w:val="both"/>
+      </w:pPr>
       <w:r>
         <w:t xml:space="preserve">Podłączone zostały dodatkowe </w:t>
       </w:r>
-      <w:proofErr w:type="spellStart"/>
-      <w:r>
-        <w:t>ledy</w:t>
-      </w:r>
-      <w:proofErr w:type="spellEnd"/>
+      <w:r>
+        <w:t>diody LED</w:t>
+      </w:r>
       <w:r>
         <w:t>, aby móc monitorować aktualne stany.</w:t>
       </w:r>
     </w:p>
     <w:p>
-      <w:r>
-        <w:t>Następnym ćwiczeniem było przerobienie powyższego schematu tak, żeby został on zrealizowany</w:t>
-      </w:r>
-      <w:r>
-        <w:t xml:space="preserve"> na przerzutnikach T. Wykorzystaliśmy do tego funkcje:</w:t>
+      <w:pPr>
+        <w:jc w:val="both"/>
+      </w:pPr>
+      <w:r>
+        <w:t>P</w:t>
+      </w:r>
+      <w:r>
+        <w:t>owyższ</w:t>
+      </w:r>
+      <w:r>
+        <w:t>y</w:t>
+      </w:r>
+      <w:r>
+        <w:t xml:space="preserve"> schemat </w:t>
+      </w:r>
+      <w:r>
+        <w:t xml:space="preserve">został dodatkowo przerobiony </w:t>
+      </w:r>
+      <w:r>
+        <w:t>tak</w:t>
+      </w:r>
+      <w:r>
+        <w:t>, aby</w:t>
+      </w:r>
+      <w:r>
+        <w:t xml:space="preserve"> realizowa</w:t>
+      </w:r>
+      <w:r>
+        <w:t>ł on ten sam układ</w:t>
+      </w:r>
+      <w:r>
+        <w:t xml:space="preserve"> na przerzutnikach T.</w:t>
+      </w:r>
+      <w:bookmarkStart w:id="0" w:name="_GoBack"/>
+      <w:bookmarkEnd w:id="0"/>
+      <w:r>
+        <w:t xml:space="preserve"> Wykorzysta</w:t>
+      </w:r>
+      <w:r>
+        <w:t>no</w:t>
+      </w:r>
+      <w:r>
+        <w:t xml:space="preserve"> do tego funkcje:</w:t>
       </w:r>
     </w:p>
     <w:p>
@@ -368,14 +605,17 @@
       </m:oMath>
     </w:p>
     <w:p>
+      <w:pPr>
+        <w:ind w:hanging="142"/>
+        <w:jc w:val="center"/>
+      </w:pPr>
       <w:r>
         <w:rPr>
           <w:noProof/>
         </w:rPr>
-        <w:lastRenderedPageBreak/>
         <w:drawing>
-          <wp:inline distT="0" distB="0" distL="0" distR="0" wp14:anchorId="0BBF255B" wp14:editId="35E64C29">
-            <wp:extent cx="5760720" cy="2476500"/>
+          <wp:inline distT="0" distB="0" distL="0" distR="0" wp14:anchorId="0BBF255B" wp14:editId="5EFDDB9D">
+            <wp:extent cx="6064287" cy="2366434"/>
             <wp:effectExtent l="0" t="0" r="0" b="0"/>
             <wp:docPr id="2" name="Obraz 2"/>
             <wp:cNvGraphicFramePr>
@@ -388,26 +628,33 @@
                     <pic:cNvPr id="2" name="zad 1 T.png"/>
                     <pic:cNvPicPr/>
                   </pic:nvPicPr>
-                  <pic:blipFill>
-                    <a:blip r:embed="rId9">
+                  <pic:blipFill rotWithShape="1">
+                    <a:blip r:embed="rId10">
                       <a:extLst>
                         <a:ext uri="{28A0092B-C50C-407E-A947-70E740481C1C}">
                           <a14:useLocalDpi xmlns:a14="http://schemas.microsoft.com/office/drawing/2010/main" val="0"/>
                         </a:ext>
                       </a:extLst>
                     </a:blip>
-                    <a:stretch>
-                      <a:fillRect/>
-                    </a:stretch>
+                    <a:srcRect l="955" t="8204" r="7331" b="8544"/>
+                    <a:stretch/>
                   </pic:blipFill>
-                  <pic:spPr>
+                  <pic:spPr bwMode="auto">
                     <a:xfrm>
                       <a:off x="0" y="0"/>
-                      <a:ext cx="5760720" cy="2476500"/>
+                      <a:ext cx="6079535" cy="2372384"/>
                     </a:xfrm>
                     <a:prstGeom prst="rect">
                       <a:avLst/>
                     </a:prstGeom>
+                    <a:ln>
+                      <a:noFill/>
+                    </a:ln>
+                    <a:extLst>
+                      <a:ext uri="{53640926-AAD7-44D8-BBD7-CCE9431645EC}">
+                        <a14:shadowObscured xmlns:a14="http://schemas.microsoft.com/office/drawing/2010/main"/>
+                      </a:ext>
+                    </a:extLst>
                   </pic:spPr>
                 </pic:pic>
               </a:graphicData>
@@ -417,235 +664,384 @@
       </w:r>
     </w:p>
     <w:p>
-      <w:r>
-        <w:t>Kolejnym zadaniem ze skryptu było stworzenie logiki spełniającej sumę kanoniczną</w:t>
-      </w:r>
-    </w:p>
-    <w:p>
-      <m:oMathPara>
-        <m:oMath>
-          <m:r>
-            <w:rPr>
-              <w:rFonts w:ascii="Cambria Math" w:hAnsi="Cambria Math"/>
-            </w:rPr>
-            <m:t>f</m:t>
-          </m:r>
-          <m:d>
-            <m:dPr>
-              <m:ctrlPr>
-                <w:rPr>
-                  <w:rFonts w:ascii="Cambria Math" w:hAnsi="Cambria Math"/>
-                  <w:i/>
-                </w:rPr>
-              </m:ctrlPr>
-            </m:dPr>
-            <m:e>
-              <m:sSub>
-                <m:sSubPr>
-                  <m:ctrlPr>
-                    <w:rPr>
-                      <w:rFonts w:ascii="Cambria Math" w:hAnsi="Cambria Math"/>
-                      <w:i/>
-                    </w:rPr>
-                  </m:ctrlPr>
-                </m:sSubPr>
-                <m:e>
-                  <m:r>
-                    <w:rPr>
-                      <w:rFonts w:ascii="Cambria Math" w:hAnsi="Cambria Math"/>
-                    </w:rPr>
-                    <m:t>x</m:t>
-                  </m:r>
-                </m:e>
-                <m:sub>
-                  <m:r>
-                    <w:rPr>
-                      <w:rFonts w:ascii="Cambria Math" w:hAnsi="Cambria Math"/>
-                    </w:rPr>
-                    <m:t>0</m:t>
-                  </m:r>
-                </m:sub>
-              </m:sSub>
-              <m:r>
-                <w:rPr>
-                  <w:rFonts w:ascii="Cambria Math" w:hAnsi="Cambria Math"/>
-                </w:rPr>
-                <m:t>,</m:t>
-              </m:r>
-              <m:sSub>
-                <m:sSubPr>
-                  <m:ctrlPr>
-                    <w:rPr>
-                      <w:rFonts w:ascii="Cambria Math" w:hAnsi="Cambria Math"/>
-                      <w:i/>
-                    </w:rPr>
-                  </m:ctrlPr>
-                </m:sSubPr>
-                <m:e>
-                  <m:r>
-                    <w:rPr>
-                      <w:rFonts w:ascii="Cambria Math" w:hAnsi="Cambria Math"/>
-                    </w:rPr>
-                    <m:t>x</m:t>
-                  </m:r>
-                </m:e>
-                <m:sub>
-                  <m:r>
-                    <w:rPr>
-                      <w:rFonts w:ascii="Cambria Math" w:hAnsi="Cambria Math"/>
-                    </w:rPr>
-                    <m:t>1</m:t>
-                  </m:r>
-                </m:sub>
-              </m:sSub>
-              <m:r>
-                <w:rPr>
-                  <w:rFonts w:ascii="Cambria Math" w:hAnsi="Cambria Math"/>
-                </w:rPr>
-                <m:t>,</m:t>
-              </m:r>
-              <m:sSub>
-                <m:sSubPr>
-                  <m:ctrlPr>
-                    <w:rPr>
-                      <w:rFonts w:ascii="Cambria Math" w:hAnsi="Cambria Math"/>
-                      <w:i/>
-                    </w:rPr>
-                  </m:ctrlPr>
-                </m:sSubPr>
-                <m:e>
-                  <m:r>
-                    <w:rPr>
-                      <w:rFonts w:ascii="Cambria Math" w:hAnsi="Cambria Math"/>
-                    </w:rPr>
-                    <m:t>x</m:t>
-                  </m:r>
-                </m:e>
-                <m:sub>
-                  <m:r>
-                    <w:rPr>
-                      <w:rFonts w:ascii="Cambria Math" w:hAnsi="Cambria Math"/>
-                    </w:rPr>
-                    <m:t>2</m:t>
-                  </m:r>
-                </m:sub>
-              </m:sSub>
-            </m:e>
-          </m:d>
-          <m:r>
-            <w:rPr>
-              <w:rFonts w:ascii="Cambria Math" w:hAnsi="Cambria Math"/>
-            </w:rPr>
-            <m:t>=</m:t>
-          </m:r>
-          <m:nary>
-            <m:naryPr>
-              <m:chr m:val="∑"/>
-              <m:limLoc m:val="undOvr"/>
-              <m:subHide m:val="1"/>
-              <m:supHide m:val="1"/>
-              <m:ctrlPr>
-                <w:rPr>
-                  <w:rFonts w:ascii="Cambria Math" w:hAnsi="Cambria Math"/>
-                  <w:i/>
-                </w:rPr>
-              </m:ctrlPr>
-            </m:naryPr>
-            <m:sub/>
-            <m:sup/>
-            <m:e>
-              <m:r>
-                <w:rPr>
-                  <w:rFonts w:ascii="Cambria Math" w:hAnsi="Cambria Math"/>
-                </w:rPr>
-                <m:t>[0,1,3,6]</m:t>
-              </m:r>
-            </m:e>
-          </m:nary>
-        </m:oMath>
-      </m:oMathPara>
-    </w:p>
+      <w:pPr>
+        <w:pStyle w:val="Nagwek1"/>
+        <w:rPr>
+          <w:sz w:val="28"/>
+        </w:rPr>
+      </w:pPr>
+    </w:p>
+    <w:p>
+      <w:pPr>
+        <w:pStyle w:val="Nagwek1"/>
+        <w:rPr>
+          <w:sz w:val="28"/>
+        </w:rPr>
+      </w:pPr>
+      <w:r>
+        <w:rPr>
+          <w:sz w:val="28"/>
+        </w:rPr>
+        <w:t xml:space="preserve">Zadanie </w:t>
+      </w:r>
+      <w:r>
+        <w:rPr>
+          <w:sz w:val="28"/>
+        </w:rPr>
+        <w:t>2</w:t>
+      </w:r>
+    </w:p>
+    <w:p>
+      <w:pPr>
+        <w:jc w:val="both"/>
+        <w:rPr>
+          <w:rFonts w:eastAsiaTheme="minorEastAsia"/>
+        </w:rPr>
+      </w:pPr>
+      <w:r>
+        <w:t xml:space="preserve">Zadanie polegało na zaprojektowaniu i realizacji funkcji logicznej opisanej postacią kanoniczną sumy: </w:t>
+      </w:r>
+      <m:oMath>
+        <m:r>
+          <w:rPr>
+            <w:rFonts w:ascii="Cambria Math" w:hAnsi="Cambria Math" w:cs="Cambria Math"/>
+          </w:rPr>
+          <m:t>f</m:t>
+        </m:r>
+        <m:r>
+          <w:rPr>
+            <w:rFonts w:ascii="Cambria Math" w:hAnsi="Cambria Math"/>
+          </w:rPr>
+          <m:t>(</m:t>
+        </m:r>
+        <m:sSub>
+          <m:sSubPr>
+            <m:ctrlPr>
+              <w:rPr>
+                <w:rFonts w:ascii="Cambria Math" w:hAnsi="Cambria Math" w:cs="Cambria Math"/>
+                <w:i/>
+              </w:rPr>
+            </m:ctrlPr>
+          </m:sSubPr>
+          <m:e>
+            <m:r>
+              <w:rPr>
+                <w:rFonts w:ascii="Cambria Math" w:hAnsi="Cambria Math" w:cs="Cambria Math"/>
+              </w:rPr>
+              <m:t>x</m:t>
+            </m:r>
+            <m:ctrlPr>
+              <w:rPr>
+                <w:rFonts w:ascii="Cambria Math" w:hAnsi="Cambria Math"/>
+                <w:i/>
+              </w:rPr>
+            </m:ctrlPr>
+          </m:e>
+          <m:sub>
+            <m:r>
+              <w:rPr>
+                <w:rFonts w:ascii="Cambria Math" w:hAnsi="Cambria Math"/>
+              </w:rPr>
+              <m:t>0</m:t>
+            </m:r>
+          </m:sub>
+        </m:sSub>
+        <m:r>
+          <w:rPr>
+            <w:rFonts w:ascii="Cambria Math" w:hAnsi="Cambria Math"/>
+          </w:rPr>
+          <m:t>,</m:t>
+        </m:r>
+        <m:sSub>
+          <m:sSubPr>
+            <m:ctrlPr>
+              <w:rPr>
+                <w:rFonts w:ascii="Cambria Math" w:hAnsi="Cambria Math"/>
+                <w:i/>
+              </w:rPr>
+            </m:ctrlPr>
+          </m:sSubPr>
+          <m:e>
+            <m:r>
+              <w:rPr>
+                <w:rFonts w:ascii="Cambria Math" w:hAnsi="Cambria Math" w:cs="Cambria Math"/>
+              </w:rPr>
+              <m:t>x</m:t>
+            </m:r>
+          </m:e>
+          <m:sub>
+            <m:r>
+              <w:rPr>
+                <w:rFonts w:ascii="Cambria Math" w:hAnsi="Cambria Math"/>
+              </w:rPr>
+              <m:t>1</m:t>
+            </m:r>
+          </m:sub>
+        </m:sSub>
+        <m:r>
+          <w:rPr>
+            <w:rFonts w:ascii="Cambria Math" w:hAnsi="Cambria Math"/>
+          </w:rPr>
+          <m:t xml:space="preserve">, </m:t>
+        </m:r>
+        <m:sSub>
+          <m:sSubPr>
+            <m:ctrlPr>
+              <w:rPr>
+                <w:rFonts w:ascii="Cambria Math" w:hAnsi="Cambria Math"/>
+                <w:i/>
+              </w:rPr>
+            </m:ctrlPr>
+          </m:sSubPr>
+          <m:e>
+            <m:r>
+              <w:rPr>
+                <w:rFonts w:ascii="Cambria Math" w:hAnsi="Cambria Math" w:cs="Cambria Math"/>
+              </w:rPr>
+              <m:t>x</m:t>
+            </m:r>
+          </m:e>
+          <m:sub>
+            <m:r>
+              <w:rPr>
+                <w:rFonts w:ascii="Cambria Math" w:hAnsi="Cambria Math"/>
+              </w:rPr>
+              <m:t>2</m:t>
+            </m:r>
+          </m:sub>
+        </m:sSub>
+        <m:r>
+          <w:rPr>
+            <w:rFonts w:ascii="Cambria Math" w:hAnsi="Cambria Math"/>
+          </w:rPr>
+          <m:t>) = ∑[0,1,3,6]</m:t>
+        </m:r>
+      </m:oMath>
+      <w:r>
+        <w:rPr>
+          <w:rFonts w:eastAsiaTheme="minorEastAsia"/>
+        </w:rPr>
+        <w:t xml:space="preserve">. </w:t>
+      </w:r>
+    </w:p>
+    <w:p>
+      <w:pPr>
+        <w:jc w:val="both"/>
+        <w:rPr>
+          <w:rFonts w:eastAsiaTheme="minorEastAsia"/>
+        </w:rPr>
+      </w:pPr>
+      <w:r>
+        <w:t>Jako wejścia x</w:t>
+      </w:r>
+      <w:r>
+        <w:rPr>
+          <w:vertAlign w:val="subscript"/>
+        </w:rPr>
+        <w:t>0</w:t>
+      </w:r>
+      <w:r>
+        <w:t>, x</w:t>
+      </w:r>
+      <w:r>
+        <w:rPr>
+          <w:vertAlign w:val="subscript"/>
+        </w:rPr>
+        <w:t>1</w:t>
+      </w:r>
+      <w:r>
+        <w:t xml:space="preserve"> podłączono dwa przełączniki systemu Spartan-3AN, natomiast jako wyjście diodę LED.</w:t>
+      </w:r>
+    </w:p>
+    <w:p/>
+    <w:p/>
     <w:tbl>
       <w:tblPr>
         <w:tblStyle w:val="Zwykatabela5"/>
         <w:tblW w:w="0" w:type="auto"/>
+        <w:jc w:val="center"/>
+        <w:tblBorders>
+          <w:top w:val="single" w:sz="4" w:space="0" w:color="auto"/>
+          <w:left w:val="single" w:sz="4" w:space="0" w:color="auto"/>
+          <w:bottom w:val="single" w:sz="4" w:space="0" w:color="auto"/>
+          <w:right w:val="single" w:sz="4" w:space="0" w:color="auto"/>
+          <w:insideH w:val="single" w:sz="4" w:space="0" w:color="auto"/>
+          <w:insideV w:val="single" w:sz="4" w:space="0" w:color="auto"/>
+        </w:tblBorders>
         <w:tblLook w:val="04A0" w:firstRow="1" w:lastRow="0" w:firstColumn="1" w:lastColumn="0" w:noHBand="0" w:noVBand="1"/>
       </w:tblPr>
       <w:tblGrid>
-        <w:gridCol w:w="3020"/>
-        <w:gridCol w:w="3021"/>
-        <w:gridCol w:w="3021"/>
+        <w:gridCol w:w="2699"/>
+        <w:gridCol w:w="2700"/>
+        <w:gridCol w:w="2700"/>
       </w:tblGrid>
       <w:tr>
         <w:trPr>
           <w:cnfStyle w:val="100000000000" w:firstRow="1" w:lastRow="0" w:firstColumn="0" w:lastColumn="0" w:oddVBand="0" w:evenVBand="0" w:oddHBand="0" w:evenHBand="0" w:firstRowFirstColumn="0" w:firstRowLastColumn="0" w:lastRowFirstColumn="0" w:lastRowLastColumn="0"/>
+          <w:trHeight w:val="369"/>
+          <w:jc w:val="center"/>
         </w:trPr>
         <w:tc>
           <w:tcPr>
             <w:cnfStyle w:val="001000000100" w:firstRow="0" w:lastRow="0" w:firstColumn="1" w:lastColumn="0" w:oddVBand="0" w:evenVBand="0" w:oddHBand="0" w:evenHBand="0" w:firstRowFirstColumn="1" w:firstRowLastColumn="0" w:lastRowFirstColumn="0" w:lastRowLastColumn="0"/>
-            <w:tcW w:w="3020" w:type="dxa"/>
+            <w:tcW w:w="2699" w:type="dxa"/>
+            <w:tcBorders>
+              <w:bottom w:val="none" w:sz="0" w:space="0" w:color="auto"/>
+              <w:right w:val="none" w:sz="0" w:space="0" w:color="auto"/>
+            </w:tcBorders>
+            <w:vAlign w:val="center"/>
           </w:tcPr>
           <w:p>
             <w:pPr>
-              <w:pStyle w:val="Nagwek1"/>
               <w:jc w:val="center"/>
-              <w:outlineLvl w:val="0"/>
+              <w:rPr>
+                <w:rFonts w:asciiTheme="minorHAnsi" w:eastAsiaTheme="minorHAnsi" w:hAnsiTheme="minorHAnsi" w:cstheme="minorBidi"/>
+                <w:b/>
+                <w:i w:val="0"/>
+                <w:iCs w:val="0"/>
+                <w:sz w:val="24"/>
+              </w:rPr>
             </w:pPr>
             <w:r>
-              <w:t>X</w:t>
-            </w:r>
-            <w:r>
               <w:rPr>
-                <w:vertAlign w:val="subscript"/>
+                <w:rFonts w:asciiTheme="minorHAnsi" w:eastAsiaTheme="minorHAnsi" w:hAnsiTheme="minorHAnsi" w:cstheme="minorBidi"/>
+                <w:b/>
+                <w:i w:val="0"/>
+                <w:iCs w:val="0"/>
+                <w:sz w:val="24"/>
               </w:rPr>
-              <w:t>0</w:t>
-            </w:r>
-            <w:r>
-              <w:t>X</w:t>
-            </w:r>
-            <w:r>
-              <w:rPr>
-                <w:vertAlign w:val="subscript"/>
-              </w:rPr>
-              <w:t>1</w:t>
-            </w:r>
-            <w:r>
-              <w:t>\X</w:t>
-            </w:r>
-            <w:r>
-              <w:rPr>
-                <w:vertAlign w:val="subscript"/>
-              </w:rPr>
-              <w:t>2</w:t>
+              <w:lastRenderedPageBreak/>
+              <w:t>X0X1\X2</w:t>
             </w:r>
           </w:p>
         </w:tc>
         <w:tc>
           <w:tcPr>
-            <w:tcW w:w="3021" w:type="dxa"/>
+            <w:tcW w:w="2700" w:type="dxa"/>
+            <w:tcBorders>
+              <w:bottom w:val="none" w:sz="0" w:space="0" w:color="auto"/>
+            </w:tcBorders>
+            <w:vAlign w:val="center"/>
           </w:tcPr>
           <w:p>
             <w:pPr>
-              <w:pStyle w:val="Nagwek1"/>
               <w:jc w:val="center"/>
-              <w:outlineLvl w:val="0"/>
               <w:cnfStyle w:val="100000000000" w:firstRow="1" w:lastRow="0" w:firstColumn="0" w:lastColumn="0" w:oddVBand="0" w:evenVBand="0" w:oddHBand="0" w:evenHBand="0" w:firstRowFirstColumn="0" w:firstRowLastColumn="0" w:lastRowFirstColumn="0" w:lastRowLastColumn="0"/>
+              <w:rPr>
+                <w:rFonts w:asciiTheme="minorHAnsi" w:eastAsiaTheme="minorHAnsi" w:hAnsiTheme="minorHAnsi" w:cstheme="minorBidi"/>
+                <w:b/>
+                <w:i w:val="0"/>
+                <w:iCs w:val="0"/>
+                <w:sz w:val="24"/>
+              </w:rPr>
             </w:pPr>
             <w:r>
+              <w:rPr>
+                <w:rFonts w:asciiTheme="minorHAnsi" w:eastAsiaTheme="minorHAnsi" w:hAnsiTheme="minorHAnsi" w:cstheme="minorBidi"/>
+                <w:b/>
+                <w:i w:val="0"/>
+                <w:iCs w:val="0"/>
+                <w:sz w:val="24"/>
+              </w:rPr>
               <w:t>0</w:t>
             </w:r>
           </w:p>
         </w:tc>
         <w:tc>
           <w:tcPr>
-            <w:tcW w:w="3021" w:type="dxa"/>
+            <w:tcW w:w="2700" w:type="dxa"/>
+            <w:tcBorders>
+              <w:bottom w:val="none" w:sz="0" w:space="0" w:color="auto"/>
+            </w:tcBorders>
+            <w:vAlign w:val="center"/>
           </w:tcPr>
           <w:p>
             <w:pPr>
-              <w:pStyle w:val="Nagwek1"/>
               <w:jc w:val="center"/>
-              <w:outlineLvl w:val="0"/>
               <w:cnfStyle w:val="100000000000" w:firstRow="1" w:lastRow="0" w:firstColumn="0" w:lastColumn="0" w:oddVBand="0" w:evenVBand="0" w:oddHBand="0" w:evenHBand="0" w:firstRowFirstColumn="0" w:firstRowLastColumn="0" w:lastRowFirstColumn="0" w:lastRowLastColumn="0"/>
+              <w:rPr>
+                <w:rFonts w:asciiTheme="minorHAnsi" w:eastAsiaTheme="minorHAnsi" w:hAnsiTheme="minorHAnsi" w:cstheme="minorBidi"/>
+                <w:b/>
+                <w:i w:val="0"/>
+                <w:iCs w:val="0"/>
+                <w:sz w:val="24"/>
+              </w:rPr>
+            </w:pPr>
+            <w:r>
+              <w:rPr>
+                <w:rFonts w:asciiTheme="minorHAnsi" w:eastAsiaTheme="minorHAnsi" w:hAnsiTheme="minorHAnsi" w:cstheme="minorBidi"/>
+                <w:b/>
+                <w:i w:val="0"/>
+                <w:iCs w:val="0"/>
+                <w:sz w:val="24"/>
+              </w:rPr>
+              <w:t>1</w:t>
+            </w:r>
+          </w:p>
+        </w:tc>
+      </w:tr>
+      <w:tr>
+        <w:trPr>
+          <w:cnfStyle w:val="000000100000" w:firstRow="0" w:lastRow="0" w:firstColumn="0" w:lastColumn="0" w:oddVBand="0" w:evenVBand="0" w:oddHBand="1" w:evenHBand="0" w:firstRowFirstColumn="0" w:firstRowLastColumn="0" w:lastRowFirstColumn="0" w:lastRowLastColumn="0"/>
+          <w:trHeight w:val="369"/>
+          <w:jc w:val="center"/>
+        </w:trPr>
+        <w:tc>
+          <w:tcPr>
+            <w:cnfStyle w:val="001000000000" w:firstRow="0" w:lastRow="0" w:firstColumn="1" w:lastColumn="0" w:oddVBand="0" w:evenVBand="0" w:oddHBand="0" w:evenHBand="0" w:firstRowFirstColumn="0" w:firstRowLastColumn="0" w:lastRowFirstColumn="0" w:lastRowLastColumn="0"/>
+            <w:tcW w:w="2699" w:type="dxa"/>
+            <w:tcBorders>
+              <w:right w:val="none" w:sz="0" w:space="0" w:color="auto"/>
+            </w:tcBorders>
+            <w:vAlign w:val="center"/>
+          </w:tcPr>
+          <w:p>
+            <w:pPr>
+              <w:jc w:val="center"/>
+              <w:rPr>
+                <w:rFonts w:asciiTheme="minorHAnsi" w:eastAsiaTheme="minorHAnsi" w:hAnsiTheme="minorHAnsi" w:cstheme="minorBidi"/>
+                <w:b/>
+                <w:i w:val="0"/>
+                <w:iCs w:val="0"/>
+                <w:sz w:val="24"/>
+              </w:rPr>
+            </w:pPr>
+            <w:r>
+              <w:rPr>
+                <w:rFonts w:asciiTheme="minorHAnsi" w:eastAsiaTheme="minorHAnsi" w:hAnsiTheme="minorHAnsi" w:cstheme="minorBidi"/>
+                <w:b/>
+                <w:i w:val="0"/>
+                <w:iCs w:val="0"/>
+                <w:sz w:val="24"/>
+              </w:rPr>
+              <w:t>00</w:t>
+            </w:r>
+          </w:p>
+        </w:tc>
+        <w:tc>
+          <w:tcPr>
+            <w:tcW w:w="2700" w:type="dxa"/>
+            <w:vAlign w:val="center"/>
+          </w:tcPr>
+          <w:p>
+            <w:pPr>
+              <w:jc w:val="center"/>
+              <w:cnfStyle w:val="000000100000" w:firstRow="0" w:lastRow="0" w:firstColumn="0" w:lastColumn="0" w:oddVBand="0" w:evenVBand="0" w:oddHBand="1" w:evenHBand="0" w:firstRowFirstColumn="0" w:firstRowLastColumn="0" w:lastRowFirstColumn="0" w:lastRowLastColumn="0"/>
+            </w:pPr>
+            <w:r>
+              <w:t>1</w:t>
+            </w:r>
+          </w:p>
+        </w:tc>
+        <w:tc>
+          <w:tcPr>
+            <w:tcW w:w="2700" w:type="dxa"/>
+            <w:vAlign w:val="center"/>
+          </w:tcPr>
+          <w:p>
+            <w:pPr>
+              <w:jc w:val="center"/>
+              <w:cnfStyle w:val="000000100000" w:firstRow="0" w:lastRow="0" w:firstColumn="0" w:lastColumn="0" w:oddVBand="0" w:evenVBand="0" w:oddHBand="1" w:evenHBand="0" w:firstRowFirstColumn="0" w:firstRowLastColumn="0" w:lastRowFirstColumn="0" w:lastRowLastColumn="0"/>
             </w:pPr>
             <w:r>
               <w:t>1</w:t>
@@ -655,83 +1051,49 @@
       </w:tr>
       <w:tr>
         <w:trPr>
-          <w:cnfStyle w:val="000000100000" w:firstRow="0" w:lastRow="0" w:firstColumn="0" w:lastColumn="0" w:oddVBand="0" w:evenVBand="0" w:oddHBand="1" w:evenHBand="0" w:firstRowFirstColumn="0" w:firstRowLastColumn="0" w:lastRowFirstColumn="0" w:lastRowLastColumn="0"/>
+          <w:trHeight w:val="369"/>
+          <w:jc w:val="center"/>
         </w:trPr>
         <w:tc>
           <w:tcPr>
             <w:cnfStyle w:val="001000000000" w:firstRow="0" w:lastRow="0" w:firstColumn="1" w:lastColumn="0" w:oddVBand="0" w:evenVBand="0" w:oddHBand="0" w:evenHBand="0" w:firstRowFirstColumn="0" w:firstRowLastColumn="0" w:lastRowFirstColumn="0" w:lastRowLastColumn="0"/>
-            <w:tcW w:w="3020" w:type="dxa"/>
+            <w:tcW w:w="2699" w:type="dxa"/>
+            <w:tcBorders>
+              <w:right w:val="none" w:sz="0" w:space="0" w:color="auto"/>
+            </w:tcBorders>
+            <w:vAlign w:val="center"/>
           </w:tcPr>
           <w:p>
             <w:pPr>
-              <w:pStyle w:val="Nagwek1"/>
               <w:jc w:val="center"/>
-              <w:outlineLvl w:val="0"/>
+              <w:rPr>
+                <w:rFonts w:asciiTheme="minorHAnsi" w:eastAsiaTheme="minorHAnsi" w:hAnsiTheme="minorHAnsi" w:cstheme="minorBidi"/>
+                <w:b/>
+                <w:i w:val="0"/>
+                <w:iCs w:val="0"/>
+                <w:sz w:val="24"/>
+              </w:rPr>
             </w:pPr>
             <w:r>
-              <w:t>00</w:t>
-            </w:r>
-          </w:p>
-        </w:tc>
-        <w:tc>
-          <w:tcPr>
-            <w:tcW w:w="3021" w:type="dxa"/>
-          </w:tcPr>
-          <w:p>
-            <w:pPr>
-              <w:pStyle w:val="Nagwek1"/>
-              <w:jc w:val="center"/>
-              <w:outlineLvl w:val="0"/>
-              <w:cnfStyle w:val="000000100000" w:firstRow="0" w:lastRow="0" w:firstColumn="0" w:lastColumn="0" w:oddVBand="0" w:evenVBand="0" w:oddHBand="1" w:evenHBand="0" w:firstRowFirstColumn="0" w:firstRowLastColumn="0" w:lastRowFirstColumn="0" w:lastRowLastColumn="0"/>
-            </w:pPr>
-            <w:r>
-              <w:t>1</w:t>
-            </w:r>
-          </w:p>
-        </w:tc>
-        <w:tc>
-          <w:tcPr>
-            <w:tcW w:w="3021" w:type="dxa"/>
-          </w:tcPr>
-          <w:p>
-            <w:pPr>
-              <w:pStyle w:val="Nagwek1"/>
-              <w:jc w:val="center"/>
-              <w:outlineLvl w:val="0"/>
-              <w:cnfStyle w:val="000000100000" w:firstRow="0" w:lastRow="0" w:firstColumn="0" w:lastColumn="0" w:oddVBand="0" w:evenVBand="0" w:oddHBand="1" w:evenHBand="0" w:firstRowFirstColumn="0" w:firstRowLastColumn="0" w:lastRowFirstColumn="0" w:lastRowLastColumn="0"/>
-            </w:pPr>
-            <w:r>
-              <w:t>1</w:t>
-            </w:r>
-          </w:p>
-        </w:tc>
-      </w:tr>
-      <w:tr>
-        <w:tc>
-          <w:tcPr>
-            <w:cnfStyle w:val="001000000000" w:firstRow="0" w:lastRow="0" w:firstColumn="1" w:lastColumn="0" w:oddVBand="0" w:evenVBand="0" w:oddHBand="0" w:evenHBand="0" w:firstRowFirstColumn="0" w:firstRowLastColumn="0" w:lastRowFirstColumn="0" w:lastRowLastColumn="0"/>
-            <w:tcW w:w="3020" w:type="dxa"/>
-          </w:tcPr>
-          <w:p>
-            <w:pPr>
-              <w:pStyle w:val="Nagwek1"/>
-              <w:jc w:val="center"/>
-              <w:outlineLvl w:val="0"/>
-            </w:pPr>
-            <w:r>
+              <w:rPr>
+                <w:rFonts w:asciiTheme="minorHAnsi" w:eastAsiaTheme="minorHAnsi" w:hAnsiTheme="minorHAnsi" w:cstheme="minorBidi"/>
+                <w:b/>
+                <w:i w:val="0"/>
+                <w:iCs w:val="0"/>
+                <w:sz w:val="24"/>
+              </w:rPr>
               <w:t>01</w:t>
             </w:r>
           </w:p>
         </w:tc>
         <w:tc>
           <w:tcPr>
-            <w:tcW w:w="3021" w:type="dxa"/>
+            <w:tcW w:w="2700" w:type="dxa"/>
+            <w:vAlign w:val="center"/>
           </w:tcPr>
           <w:p>
             <w:pPr>
-              <w:pStyle w:val="Nagwek1"/>
               <w:jc w:val="center"/>
-              <w:outlineLvl w:val="0"/>
               <w:cnfStyle w:val="000000000000" w:firstRow="0" w:lastRow="0" w:firstColumn="0" w:lastColumn="0" w:oddVBand="0" w:evenVBand="0" w:oddHBand="0" w:evenHBand="0" w:firstRowFirstColumn="0" w:firstRowLastColumn="0" w:lastRowFirstColumn="0" w:lastRowLastColumn="0"/>
             </w:pPr>
             <w:r>
@@ -741,13 +1103,12 @@
         </w:tc>
         <w:tc>
           <w:tcPr>
-            <w:tcW w:w="3021" w:type="dxa"/>
+            <w:tcW w:w="2700" w:type="dxa"/>
+            <w:vAlign w:val="center"/>
           </w:tcPr>
           <w:p>
             <w:pPr>
-              <w:pStyle w:val="Nagwek1"/>
               <w:jc w:val="center"/>
-              <w:outlineLvl w:val="0"/>
               <w:cnfStyle w:val="000000000000" w:firstRow="0" w:lastRow="0" w:firstColumn="0" w:lastColumn="0" w:oddVBand="0" w:evenVBand="0" w:oddHBand="0" w:evenHBand="0" w:firstRowFirstColumn="0" w:firstRowLastColumn="0" w:lastRowFirstColumn="0" w:lastRowLastColumn="0"/>
             </w:pPr>
             <w:r>
@@ -759,32 +1120,49 @@
       <w:tr>
         <w:trPr>
           <w:cnfStyle w:val="000000100000" w:firstRow="0" w:lastRow="0" w:firstColumn="0" w:lastColumn="0" w:oddVBand="0" w:evenVBand="0" w:oddHBand="1" w:evenHBand="0" w:firstRowFirstColumn="0" w:firstRowLastColumn="0" w:lastRowFirstColumn="0" w:lastRowLastColumn="0"/>
+          <w:trHeight w:val="369"/>
+          <w:jc w:val="center"/>
         </w:trPr>
         <w:tc>
           <w:tcPr>
             <w:cnfStyle w:val="001000000000" w:firstRow="0" w:lastRow="0" w:firstColumn="1" w:lastColumn="0" w:oddVBand="0" w:evenVBand="0" w:oddHBand="0" w:evenHBand="0" w:firstRowFirstColumn="0" w:firstRowLastColumn="0" w:lastRowFirstColumn="0" w:lastRowLastColumn="0"/>
-            <w:tcW w:w="3020" w:type="dxa"/>
+            <w:tcW w:w="2699" w:type="dxa"/>
+            <w:tcBorders>
+              <w:right w:val="none" w:sz="0" w:space="0" w:color="auto"/>
+            </w:tcBorders>
+            <w:vAlign w:val="center"/>
           </w:tcPr>
           <w:p>
             <w:pPr>
-              <w:pStyle w:val="Nagwek1"/>
               <w:jc w:val="center"/>
-              <w:outlineLvl w:val="0"/>
+              <w:rPr>
+                <w:rFonts w:asciiTheme="minorHAnsi" w:eastAsiaTheme="minorHAnsi" w:hAnsiTheme="minorHAnsi" w:cstheme="minorBidi"/>
+                <w:b/>
+                <w:i w:val="0"/>
+                <w:iCs w:val="0"/>
+                <w:sz w:val="24"/>
+              </w:rPr>
             </w:pPr>
             <w:r>
+              <w:rPr>
+                <w:rFonts w:asciiTheme="minorHAnsi" w:eastAsiaTheme="minorHAnsi" w:hAnsiTheme="minorHAnsi" w:cstheme="minorBidi"/>
+                <w:b/>
+                <w:i w:val="0"/>
+                <w:iCs w:val="0"/>
+                <w:sz w:val="24"/>
+              </w:rPr>
               <w:t>11</w:t>
             </w:r>
           </w:p>
         </w:tc>
         <w:tc>
           <w:tcPr>
-            <w:tcW w:w="3021" w:type="dxa"/>
+            <w:tcW w:w="2700" w:type="dxa"/>
+            <w:vAlign w:val="center"/>
           </w:tcPr>
           <w:p>
             <w:pPr>
-              <w:pStyle w:val="Nagwek1"/>
               <w:jc w:val="center"/>
-              <w:outlineLvl w:val="0"/>
               <w:cnfStyle w:val="000000100000" w:firstRow="0" w:lastRow="0" w:firstColumn="0" w:lastColumn="0" w:oddVBand="0" w:evenVBand="0" w:oddHBand="1" w:evenHBand="0" w:firstRowFirstColumn="0" w:firstRowLastColumn="0" w:lastRowFirstColumn="0" w:lastRowLastColumn="0"/>
             </w:pPr>
             <w:r>
@@ -794,13 +1172,12 @@
         </w:tc>
         <w:tc>
           <w:tcPr>
-            <w:tcW w:w="3021" w:type="dxa"/>
+            <w:tcW w:w="2700" w:type="dxa"/>
+            <w:vAlign w:val="center"/>
           </w:tcPr>
           <w:p>
             <w:pPr>
-              <w:pStyle w:val="Nagwek1"/>
               <w:jc w:val="center"/>
-              <w:outlineLvl w:val="0"/>
               <w:cnfStyle w:val="000000100000" w:firstRow="0" w:lastRow="0" w:firstColumn="0" w:lastColumn="0" w:oddVBand="0" w:evenVBand="0" w:oddHBand="1" w:evenHBand="0" w:firstRowFirstColumn="0" w:firstRowLastColumn="0" w:lastRowFirstColumn="0" w:lastRowLastColumn="0"/>
             </w:pPr>
             <w:r>
@@ -810,31 +1187,50 @@
         </w:tc>
       </w:tr>
       <w:tr>
+        <w:trPr>
+          <w:trHeight w:val="369"/>
+          <w:jc w:val="center"/>
+        </w:trPr>
         <w:tc>
           <w:tcPr>
             <w:cnfStyle w:val="001000000000" w:firstRow="0" w:lastRow="0" w:firstColumn="1" w:lastColumn="0" w:oddVBand="0" w:evenVBand="0" w:oddHBand="0" w:evenHBand="0" w:firstRowFirstColumn="0" w:firstRowLastColumn="0" w:lastRowFirstColumn="0" w:lastRowLastColumn="0"/>
-            <w:tcW w:w="3020" w:type="dxa"/>
+            <w:tcW w:w="2699" w:type="dxa"/>
+            <w:tcBorders>
+              <w:right w:val="none" w:sz="0" w:space="0" w:color="auto"/>
+            </w:tcBorders>
+            <w:vAlign w:val="center"/>
           </w:tcPr>
           <w:p>
             <w:pPr>
-              <w:pStyle w:val="Nagwek1"/>
               <w:jc w:val="center"/>
-              <w:outlineLvl w:val="0"/>
+              <w:rPr>
+                <w:rFonts w:asciiTheme="minorHAnsi" w:eastAsiaTheme="minorHAnsi" w:hAnsiTheme="minorHAnsi" w:cstheme="minorBidi"/>
+                <w:b/>
+                <w:i w:val="0"/>
+                <w:iCs w:val="0"/>
+                <w:sz w:val="24"/>
+              </w:rPr>
             </w:pPr>
             <w:r>
+              <w:rPr>
+                <w:rFonts w:asciiTheme="minorHAnsi" w:eastAsiaTheme="minorHAnsi" w:hAnsiTheme="minorHAnsi" w:cstheme="minorBidi"/>
+                <w:b/>
+                <w:i w:val="0"/>
+                <w:iCs w:val="0"/>
+                <w:sz w:val="24"/>
+              </w:rPr>
               <w:t>10</w:t>
             </w:r>
           </w:p>
         </w:tc>
         <w:tc>
           <w:tcPr>
-            <w:tcW w:w="3021" w:type="dxa"/>
+            <w:tcW w:w="2700" w:type="dxa"/>
+            <w:vAlign w:val="center"/>
           </w:tcPr>
           <w:p>
             <w:pPr>
-              <w:pStyle w:val="Nagwek1"/>
               <w:jc w:val="center"/>
-              <w:outlineLvl w:val="0"/>
               <w:cnfStyle w:val="000000000000" w:firstRow="0" w:lastRow="0" w:firstColumn="0" w:lastColumn="0" w:oddVBand="0" w:evenVBand="0" w:oddHBand="0" w:evenHBand="0" w:firstRowFirstColumn="0" w:firstRowLastColumn="0" w:lastRowFirstColumn="0" w:lastRowLastColumn="0"/>
             </w:pPr>
             <w:r>
@@ -844,13 +1240,12 @@
         </w:tc>
         <w:tc>
           <w:tcPr>
-            <w:tcW w:w="3021" w:type="dxa"/>
+            <w:tcW w:w="2700" w:type="dxa"/>
+            <w:vAlign w:val="center"/>
           </w:tcPr>
           <w:p>
             <w:pPr>
-              <w:pStyle w:val="Nagwek1"/>
               <w:jc w:val="center"/>
-              <w:outlineLvl w:val="0"/>
               <w:cnfStyle w:val="000000000000" w:firstRow="0" w:lastRow="0" w:firstColumn="0" w:lastColumn="0" w:oddVBand="0" w:evenVBand="0" w:oddHBand="0" w:evenHBand="0" w:firstRowFirstColumn="0" w:firstRowLastColumn="0" w:lastRowFirstColumn="0" w:lastRowLastColumn="0"/>
             </w:pPr>
             <w:r>
@@ -860,15 +1255,21 @@
         </w:tc>
       </w:tr>
     </w:tbl>
-    <w:p>
-      <w:pPr>
-        <w:pStyle w:val="Nagwek1"/>
-      </w:pPr>
-      <w:r>
-        <w:t>Funkcja:</w:t>
-      </w:r>
-    </w:p>
-    <w:p>
+    <w:p/>
+    <w:p>
+      <w:r>
+        <w:t>Funkcja</w:t>
+      </w:r>
+      <w:r>
+        <w:t xml:space="preserve"> zapisana na podstawie powyższej tabeli oraz zrealizowana na schemacie:</w:t>
+      </w:r>
+    </w:p>
+    <w:p>
+      <w:pPr>
+        <w:rPr>
+          <w:rFonts w:eastAsiaTheme="minorEastAsia"/>
+        </w:rPr>
+      </w:pPr>
       <m:oMathPara>
         <m:oMath>
           <m:r>
@@ -1132,14 +1533,19 @@
         </m:oMath>
       </m:oMathPara>
     </w:p>
-    <w:p>
+    <w:p/>
+    <w:p>
+      <w:pPr>
+        <w:ind w:hanging="142"/>
+        <w:jc w:val="center"/>
+      </w:pPr>
       <w:r>
         <w:rPr>
           <w:noProof/>
         </w:rPr>
         <w:drawing>
-          <wp:inline distT="0" distB="0" distL="0" distR="0" wp14:anchorId="082A87A4" wp14:editId="6CF456D6">
-            <wp:extent cx="5760720" cy="1962785"/>
+          <wp:inline distT="0" distB="0" distL="0" distR="0" wp14:anchorId="082A87A4" wp14:editId="0D645571">
+            <wp:extent cx="5962704" cy="1799167"/>
             <wp:effectExtent l="0" t="0" r="0" b="0"/>
             <wp:docPr id="3" name="Obraz 3"/>
             <wp:cNvGraphicFramePr>
@@ -1152,26 +1558,33 @@
                     <pic:cNvPr id="3" name="zad 2.png"/>
                     <pic:cNvPicPr/>
                   </pic:nvPicPr>
-                  <pic:blipFill>
-                    <a:blip r:embed="rId10">
+                  <pic:blipFill rotWithShape="1">
+                    <a:blip r:embed="rId11">
                       <a:extLst>
                         <a:ext uri="{28A0092B-C50C-407E-A947-70E740481C1C}">
                           <a14:useLocalDpi xmlns:a14="http://schemas.microsoft.com/office/drawing/2010/main" val="0"/>
                         </a:ext>
                       </a:extLst>
                     </a:blip>
-                    <a:stretch>
-                      <a:fillRect/>
-                    </a:stretch>
+                    <a:srcRect l="2718" t="4531" r="3730" b="12622"/>
+                    <a:stretch/>
                   </pic:blipFill>
-                  <pic:spPr>
+                  <pic:spPr bwMode="auto">
                     <a:xfrm>
                       <a:off x="0" y="0"/>
-                      <a:ext cx="5760720" cy="1962785"/>
+                      <a:ext cx="5987119" cy="1806534"/>
                     </a:xfrm>
                     <a:prstGeom prst="rect">
                       <a:avLst/>
                     </a:prstGeom>
+                    <a:ln>
+                      <a:noFill/>
+                    </a:ln>
+                    <a:extLst>
+                      <a:ext uri="{53640926-AAD7-44D8-BBD7-CCE9431645EC}">
+                        <a14:shadowObscured xmlns:a14="http://schemas.microsoft.com/office/drawing/2010/main"/>
+                      </a:ext>
+                    </a:extLst>
                   </pic:spPr>
                 </pic:pic>
               </a:graphicData>
@@ -1181,19 +1594,72 @@
       </w:r>
     </w:p>
     <w:p>
-      <w:r>
-        <w:t>Następnie za pomocą licznika modulo 15 musieliśmy zrealizować licznik modulo 8:</w:t>
-      </w:r>
-    </w:p>
-    <w:p>
-      <w:r>
+      <w:pPr>
+        <w:ind w:hanging="142"/>
+        <w:jc w:val="center"/>
+      </w:pPr>
+    </w:p>
+    <w:p>
+      <w:pPr>
+        <w:pStyle w:val="Nagwek1"/>
+        <w:rPr>
+          <w:sz w:val="28"/>
+        </w:rPr>
+      </w:pPr>
+      <w:r>
+        <w:rPr>
+          <w:sz w:val="28"/>
+        </w:rPr>
+        <w:t xml:space="preserve">Zadanie </w:t>
+      </w:r>
+      <w:r>
+        <w:rPr>
+          <w:sz w:val="28"/>
+        </w:rPr>
+        <w:t>3</w:t>
+      </w:r>
+    </w:p>
+    <w:p>
+      <w:pPr>
+        <w:jc w:val="both"/>
+      </w:pPr>
+      <w:r>
+        <w:t>N</w:t>
+      </w:r>
+      <w:r>
+        <w:t>astępnie z</w:t>
+      </w:r>
+      <w:r>
+        <w:t>realiz</w:t>
+      </w:r>
+      <w:r>
+        <w:t>owano</w:t>
+      </w:r>
+      <w:r>
+        <w:t xml:space="preserve"> licznik modulo 8 korzystając z gotowego elementu bibliotecznego realizującego licznik binarny modulo 15. Do wejść CE i CLR podłącz</w:t>
+      </w:r>
+      <w:r>
+        <w:t>ono</w:t>
+      </w:r>
+      <w:r>
+        <w:t xml:space="preserve"> dwa przełączniki systemu Spartan-3AN, natomiast do wyjść diody LED.</w:t>
+      </w:r>
+    </w:p>
+    <w:p>
+      <w:pPr>
         <w:rPr>
           <w:noProof/>
         </w:rPr>
-        <w:lastRenderedPageBreak/>
+      </w:pPr>
+    </w:p>
+    <w:p>
+      <w:r>
+        <w:rPr>
+          <w:noProof/>
+        </w:rPr>
         <w:drawing>
-          <wp:inline distT="0" distB="0" distL="0" distR="0" wp14:anchorId="36BCAFF0" wp14:editId="76BF0294">
-            <wp:extent cx="5760720" cy="2268220"/>
+          <wp:inline distT="0" distB="0" distL="0" distR="0" wp14:anchorId="36BCAFF0" wp14:editId="27B9173C">
+            <wp:extent cx="5664200" cy="2120900"/>
             <wp:effectExtent l="0" t="0" r="0" b="0"/>
             <wp:docPr id="4" name="Obraz 4"/>
             <wp:cNvGraphicFramePr>
@@ -1206,26 +1672,33 @@
                     <pic:cNvPr id="4" name="zad 3.png"/>
                     <pic:cNvPicPr/>
                   </pic:nvPicPr>
-                  <pic:blipFill>
-                    <a:blip r:embed="rId11">
+                  <pic:blipFill rotWithShape="1">
+                    <a:blip r:embed="rId12">
                       <a:extLst>
                         <a:ext uri="{28A0092B-C50C-407E-A947-70E740481C1C}">
                           <a14:useLocalDpi xmlns:a14="http://schemas.microsoft.com/office/drawing/2010/main" val="0"/>
                         </a:ext>
                       </a:extLst>
                     </a:blip>
-                    <a:stretch>
-                      <a:fillRect/>
-                    </a:stretch>
+                    <a:srcRect r="3157" b="7904"/>
+                    <a:stretch/>
                   </pic:blipFill>
-                  <pic:spPr>
+                  <pic:spPr bwMode="auto">
                     <a:xfrm>
                       <a:off x="0" y="0"/>
-                      <a:ext cx="5760720" cy="2268220"/>
+                      <a:ext cx="5664200" cy="2120900"/>
                     </a:xfrm>
                     <a:prstGeom prst="rect">
                       <a:avLst/>
                     </a:prstGeom>
+                    <a:ln>
+                      <a:noFill/>
+                    </a:ln>
+                    <a:extLst>
+                      <a:ext uri="{53640926-AAD7-44D8-BBD7-CCE9431645EC}">
+                        <a14:shadowObscured xmlns:a14="http://schemas.microsoft.com/office/drawing/2010/main"/>
+                      </a:ext>
+                    </a:extLst>
                   </pic:spPr>
                 </pic:pic>
               </a:graphicData>
@@ -1236,8 +1709,24 @@
     </w:p>
     <w:p>
       <w:r>
-        <w:t>Oraz licznika modulo 12:</w:t>
-      </w:r>
+        <w:br w:type="page"/>
+      </w:r>
+    </w:p>
+    <w:p>
+      <w:r>
+        <w:lastRenderedPageBreak/>
+        <w:t>Dodatkowo zrealizowano</w:t>
+      </w:r>
+      <w:r>
+        <w:t xml:space="preserve"> licznik modulo 12:</w:t>
+      </w:r>
+    </w:p>
+    <w:p>
+      <w:pPr>
+        <w:rPr>
+          <w:noProof/>
+        </w:rPr>
+      </w:pPr>
     </w:p>
     <w:p>
       <w:r>
@@ -1245,9 +1734,9 @@
           <w:noProof/>
         </w:rPr>
         <w:drawing>
-          <wp:inline distT="0" distB="0" distL="0" distR="0" wp14:anchorId="73A904F7" wp14:editId="337B557E">
-            <wp:extent cx="5760720" cy="3096260"/>
-            <wp:effectExtent l="0" t="0" r="0" b="8890"/>
+          <wp:inline distT="0" distB="0" distL="0" distR="0" wp14:anchorId="73A904F7" wp14:editId="688B2FF4">
+            <wp:extent cx="5659967" cy="2611967"/>
+            <wp:effectExtent l="0" t="0" r="0" b="0"/>
             <wp:docPr id="5" name="Obraz 5"/>
             <wp:cNvGraphicFramePr>
               <a:graphicFrameLocks xmlns:a="http://schemas.openxmlformats.org/drawingml/2006/main" noChangeAspect="1"/>
@@ -1259,26 +1748,33 @@
                     <pic:cNvPr id="5" name="zad 3 - 2.png"/>
                     <pic:cNvPicPr/>
                   </pic:nvPicPr>
-                  <pic:blipFill>
-                    <a:blip r:embed="rId12">
+                  <pic:blipFill rotWithShape="1">
+                    <a:blip r:embed="rId13">
                       <a:extLst>
                         <a:ext uri="{28A0092B-C50C-407E-A947-70E740481C1C}">
                           <a14:useLocalDpi xmlns:a14="http://schemas.microsoft.com/office/drawing/2010/main" val="0"/>
                         </a:ext>
                       </a:extLst>
                     </a:blip>
-                    <a:stretch>
-                      <a:fillRect/>
-                    </a:stretch>
+                    <a:srcRect t="7794" r="1749" b="7848"/>
+                    <a:stretch/>
                   </pic:blipFill>
-                  <pic:spPr>
+                  <pic:spPr bwMode="auto">
                     <a:xfrm>
                       <a:off x="0" y="0"/>
-                      <a:ext cx="5760720" cy="3096260"/>
+                      <a:ext cx="5659967" cy="2611967"/>
                     </a:xfrm>
                     <a:prstGeom prst="rect">
                       <a:avLst/>
                     </a:prstGeom>
+                    <a:ln>
+                      <a:noFill/>
+                    </a:ln>
+                    <a:extLst>
+                      <a:ext uri="{53640926-AAD7-44D8-BBD7-CCE9431645EC}">
+                        <a14:shadowObscured xmlns:a14="http://schemas.microsoft.com/office/drawing/2010/main"/>
+                      </a:ext>
+                    </a:extLst>
                   </pic:spPr>
                 </pic:pic>
               </a:graphicData>
@@ -1286,8 +1782,6 @@
           </wp:inline>
         </w:drawing>
       </w:r>
-      <w:bookmarkStart w:id="0" w:name="_GoBack"/>
-      <w:bookmarkEnd w:id="0"/>
     </w:p>
     <w:p>
       <w:pPr>
@@ -1297,7 +1791,36 @@
         <w:t>Podsumowanie</w:t>
       </w:r>
     </w:p>
+    <w:p>
+      <w:pPr>
+        <w:jc w:val="both"/>
+      </w:pPr>
+      <w:r>
+        <w:t xml:space="preserve">Na zajęciach mieliśmy możliwość zapoznania się z układami </w:t>
+      </w:r>
+      <w:r>
+        <w:t xml:space="preserve">logicznymi typu </w:t>
+      </w:r>
+      <w:r>
+        <w:t>FPGA</w:t>
+      </w:r>
+      <w:r>
+        <w:t xml:space="preserve">. Przećwiczyliśmy projektowanie i budowanie układów z wykorzystaniem tych elementów w środowisku </w:t>
+      </w:r>
+      <w:r>
+        <w:t xml:space="preserve">ISE </w:t>
+      </w:r>
+      <w:proofErr w:type="spellStart"/>
+      <w:r>
+        <w:t>WebPack</w:t>
+      </w:r>
+      <w:proofErr w:type="spellEnd"/>
+      <w:r>
+        <w:t>. Poznaliśmy sposoby podłączania buforów wejściowych i wyjściowych. Przekonaliśmy się, że częstotliwość, z jaką pracuje zegar jest istotna dla możliwości zaobserwowania działania układu.</w:t>
+      </w:r>
+    </w:p>
     <w:sectPr>
+      <w:footerReference w:type="default" r:id="rId14"/>
       <w:pgSz w:w="11906" w:h="16838"/>
       <w:pgMar w:top="1417" w:right="1417" w:bottom="1417" w:left="1417" w:header="708" w:footer="708" w:gutter="0"/>
       <w:cols w:space="708"/>
@@ -1332,6 +1855,48 @@
 </w:endnotes>
 </file>
 
+<file path=word/footer1.xml><?xml version="1.0" encoding="utf-8"?>
+<w:ftr xmlns:wpc="http://schemas.microsoft.com/office/word/2010/wordprocessingCanvas" xmlns:cx="http://schemas.microsoft.com/office/drawing/2014/chartex" xmlns:cx1="http://schemas.microsoft.com/office/drawing/2015/9/8/chartex" xmlns:cx2="http://schemas.microsoft.com/office/drawing/2015/10/21/chartex" xmlns:cx3="http://schemas.microsoft.com/office/drawing/2016/5/9/chartex" xmlns:cx4="http://schemas.microsoft.com/office/drawing/2016/5/10/chartex" xmlns:cx5="http://schemas.microsoft.com/office/drawing/2016/5/11/chartex" xmlns:cx6="http://schemas.microsoft.com/office/drawing/2016/5/12/chartex" xmlns:cx7="http://schemas.microsoft.com/office/drawing/2016/5/13/chartex" xmlns:cx8="http://schemas.microsoft.com/office/drawing/2016/5/14/chartex" xmlns:mc="http://schemas.openxmlformats.org/markup-compatibility/2006" xmlns:aink="http://schemas.microsoft.com/office/drawing/2016/ink" xmlns:am3d="http://schemas.microsoft.com/office/drawing/2017/model3d" xmlns:o="urn:schemas-microsoft-com:office:office" xmlns:r="http://schemas.openxmlformats.org/officeDocument/2006/relationships" xmlns:m="http://schemas.openxmlformats.org/officeDocument/2006/math" xmlns:v="urn:schemas-microsoft-com:vml" xmlns:wp14="http://schemas.microsoft.com/office/word/2010/wordprocessingDrawing" xmlns:wp="http://schemas.openxmlformats.org/drawingml/2006/wordprocessingDrawing" xmlns:w10="urn:schemas-microsoft-com:office:word" xmlns:w="http://schemas.openxmlformats.org/wordprocessingml/2006/main" xmlns:w14="http://schemas.microsoft.com/office/word/2010/wordml" xmlns:w15="http://schemas.microsoft.com/office/word/2012/wordml" xmlns:w16cid="http://schemas.microsoft.com/office/word/2016/wordml/cid" xmlns:w16se="http://schemas.microsoft.com/office/word/2015/wordml/symex" xmlns:wpg="http://schemas.microsoft.com/office/word/2010/wordprocessingGroup" xmlns:wpi="http://schemas.microsoft.com/office/word/2010/wordprocessingInk" xmlns:wne="http://schemas.microsoft.com/office/word/2006/wordml" xmlns:wps="http://schemas.microsoft.com/office/word/2010/wordprocessingShape" mc:Ignorable="w14 w15 w16se w16cid wp14">
+  <w:sdt>
+    <w:sdtPr>
+      <w:id w:val="2141850481"/>
+      <w:docPartObj>
+        <w:docPartGallery w:val="Page Numbers (Bottom of Page)"/>
+        <w:docPartUnique/>
+      </w:docPartObj>
+    </w:sdtPr>
+    <w:sdtContent>
+      <w:p>
+        <w:pPr>
+          <w:pStyle w:val="Stopka"/>
+          <w:jc w:val="right"/>
+        </w:pPr>
+        <w:r>
+          <w:fldChar w:fldCharType="begin"/>
+        </w:r>
+        <w:r>
+          <w:instrText>PAGE   \* MERGEFORMAT</w:instrText>
+        </w:r>
+        <w:r>
+          <w:fldChar w:fldCharType="separate"/>
+        </w:r>
+        <w:r>
+          <w:t>2</w:t>
+        </w:r>
+        <w:r>
+          <w:fldChar w:fldCharType="end"/>
+        </w:r>
+      </w:p>
+    </w:sdtContent>
+  </w:sdt>
+  <w:p>
+    <w:pPr>
+      <w:pStyle w:val="Stopka"/>
+    </w:pPr>
+  </w:p>
+</w:ftr>
+</file>
+
 <file path=word/footnotes.xml><?xml version="1.0" encoding="utf-8"?>
 <w:footnotes xmlns:wpc="http://schemas.microsoft.com/office/word/2010/wordprocessingCanvas" xmlns:cx="http://schemas.microsoft.com/office/drawing/2014/chartex" xmlns:cx1="http://schemas.microsoft.com/office/drawing/2015/9/8/chartex" xmlns:cx2="http://schemas.microsoft.com/office/drawing/2015/10/21/chartex" xmlns:cx3="http://schemas.microsoft.com/office/drawing/2016/5/9/chartex" xmlns:cx4="http://schemas.microsoft.com/office/drawing/2016/5/10/chartex" xmlns:cx5="http://schemas.microsoft.com/office/drawing/2016/5/11/chartex" xmlns:cx6="http://schemas.microsoft.com/office/drawing/2016/5/12/chartex" xmlns:cx7="http://schemas.microsoft.com/office/drawing/2016/5/13/chartex" xmlns:cx8="http://schemas.microsoft.com/office/drawing/2016/5/14/chartex" xmlns:mc="http://schemas.openxmlformats.org/markup-compatibility/2006" xmlns:aink="http://schemas.microsoft.com/office/drawing/2016/ink" xmlns:am3d="http://schemas.microsoft.com/office/drawing/2017/model3d" xmlns:o="urn:schemas-microsoft-com:office:office" xmlns:r="http://schemas.openxmlformats.org/officeDocument/2006/relationships" xmlns:m="http://schemas.openxmlformats.org/officeDocument/2006/math" xmlns:v="urn:schemas-microsoft-com:vml" xmlns:wp14="http://schemas.microsoft.com/office/word/2010/wordprocessingDrawing" xmlns:wp="http://schemas.openxmlformats.org/drawingml/2006/wordprocessingDrawing" xmlns:w10="urn:schemas-microsoft-com:office:word" xmlns:w="http://schemas.openxmlformats.org/wordprocessingml/2006/main" xmlns:w14="http://schemas.microsoft.com/office/word/2010/wordml" xmlns:w15="http://schemas.microsoft.com/office/word/2012/wordml" xmlns:w16cid="http://schemas.microsoft.com/office/word/2016/wordml/cid" xmlns:w16se="http://schemas.microsoft.com/office/word/2015/wordml/symex" xmlns:wpg="http://schemas.microsoft.com/office/word/2010/wordprocessingGroup" xmlns:wpi="http://schemas.microsoft.com/office/word/2010/wordprocessingInk" xmlns:wne="http://schemas.microsoft.com/office/word/2006/wordml" xmlns:wps="http://schemas.microsoft.com/office/word/2010/wordprocessingShape" mc:Ignorable="w14 w15 w16se w16cid wp14">
   <w:footnote w:type="separator" w:id="-1">
@@ -1359,7 +1924,7 @@
 
 <file path=word/numbering.xml><?xml version="1.0" encoding="utf-8"?>
 <w:numbering xmlns:wpc="http://schemas.microsoft.com/office/word/2010/wordprocessingCanvas" xmlns:cx="http://schemas.microsoft.com/office/drawing/2014/chartex" xmlns:cx1="http://schemas.microsoft.com/office/drawing/2015/9/8/chartex" xmlns:cx2="http://schemas.microsoft.com/office/drawing/2015/10/21/chartex" xmlns:cx3="http://schemas.microsoft.com/office/drawing/2016/5/9/chartex" xmlns:cx4="http://schemas.microsoft.com/office/drawing/2016/5/10/chartex" xmlns:cx5="http://schemas.microsoft.com/office/drawing/2016/5/11/chartex" xmlns:cx6="http://schemas.microsoft.com/office/drawing/2016/5/12/chartex" xmlns:cx7="http://schemas.microsoft.com/office/drawing/2016/5/13/chartex" xmlns:cx8="http://schemas.microsoft.com/office/drawing/2016/5/14/chartex" xmlns:mc="http://schemas.openxmlformats.org/markup-compatibility/2006" xmlns:aink="http://schemas.microsoft.com/office/drawing/2016/ink" xmlns:am3d="http://schemas.microsoft.com/office/drawing/2017/model3d" xmlns:o="urn:schemas-microsoft-com:office:office" xmlns:r="http://schemas.openxmlformats.org/officeDocument/2006/relationships" xmlns:m="http://schemas.openxmlformats.org/officeDocument/2006/math" xmlns:v="urn:schemas-microsoft-com:vml" xmlns:wp14="http://schemas.microsoft.com/office/word/2010/wordprocessingDrawing" xmlns:wp="http://schemas.openxmlformats.org/drawingml/2006/wordprocessingDrawing" xmlns:w10="urn:schemas-microsoft-com:office:word" xmlns:w="http://schemas.openxmlformats.org/wordprocessingml/2006/main" xmlns:w14="http://schemas.microsoft.com/office/word/2010/wordml" xmlns:w15="http://schemas.microsoft.com/office/word/2012/wordml" xmlns:w16cid="http://schemas.microsoft.com/office/word/2016/wordml/cid" xmlns:w16se="http://schemas.microsoft.com/office/word/2015/wordml/symex" xmlns:wpg="http://schemas.microsoft.com/office/word/2010/wordprocessingGroup" xmlns:wpi="http://schemas.microsoft.com/office/word/2010/wordprocessingInk" xmlns:wne="http://schemas.microsoft.com/office/word/2006/wordml" xmlns:wps="http://schemas.microsoft.com/office/word/2010/wordprocessingShape" mc:Ignorable="w14 w15 w16se w16cid wp14">
-  <w:abstractNum w:abstractNumId="0" w15:restartNumberingAfterBreak="0">
+  <w:abstractNum w:abstractNumId="1" w15:restartNumberingAfterBreak="0">
     <w:nsid w:val="4E2E7CC7"/>
     <w:multiLevelType w:val="hybridMultilevel"/>
     <w:tmpl w:val="4FBA212C"/>
@@ -1445,7 +2010,7 @@
       </w:pPr>
     </w:lvl>
   </w:abstractNum>
-  <w:abstractNum w:abstractNumId="1" w15:restartNumberingAfterBreak="0">
+  <w:abstractNum w:abstractNumId="2" w15:restartNumberingAfterBreak="0">
     <w:nsid w:val="64491C73"/>
     <w:multiLevelType w:val="hybridMultilevel"/>
     <w:tmpl w:val="F55EC442"/>
@@ -1557,7 +2122,7 @@
       </w:rPr>
     </w:lvl>
   </w:abstractNum>
-  <w:abstractNum w:abstractNumId="2" w15:restartNumberingAfterBreak="0">
+  <w:abstractNum w:abstractNumId="3" w15:restartNumberingAfterBreak="0">
     <w:nsid w:val="6C530B3C"/>
     <w:multiLevelType w:val="hybridMultilevel"/>
     <w:tmpl w:val="4EF81430"/>
@@ -1670,7 +2235,7 @@
       </w:rPr>
     </w:lvl>
   </w:abstractNum>
-  <w:abstractNum w:abstractNumId="3" w15:restartNumberingAfterBreak="0">
+  <w:abstractNum w:abstractNumId="4" w15:restartNumberingAfterBreak="0">
     <w:nsid w:val="712571ED"/>
     <w:multiLevelType w:val="hybridMultilevel"/>
     <w:tmpl w:val="BCF80D44"/>
@@ -1756,7 +2321,7 @@
       </w:pPr>
     </w:lvl>
   </w:abstractNum>
-  <w:abstractNum w:abstractNumId="4" w15:restartNumberingAfterBreak="0">
+  <w:abstractNum w:abstractNumId="5" w15:restartNumberingAfterBreak="0">
     <w:nsid w:val="7E347557"/>
     <w:multiLevelType w:val="hybridMultilevel"/>
     <w:tmpl w:val="AC64EFC8"/>
@@ -1843,19 +2408,19 @@
     </w:lvl>
   </w:abstractNum>
   <w:num w:numId="1">
+    <w:abstractNumId w:val="5"/>
+  </w:num>
+  <w:num w:numId="2">
+    <w:abstractNumId w:val="2"/>
+  </w:num>
+  <w:num w:numId="3">
+    <w:abstractNumId w:val="3"/>
+  </w:num>
+  <w:num w:numId="4">
     <w:abstractNumId w:val="4"/>
   </w:num>
-  <w:num w:numId="2">
+  <w:num w:numId="5">
     <w:abstractNumId w:val="1"/>
-  </w:num>
-  <w:num w:numId="3">
-    <w:abstractNumId w:val="2"/>
-  </w:num>
-  <w:num w:numId="4">
-    <w:abstractNumId w:val="3"/>
-  </w:num>
-  <w:num w:numId="5">
-    <w:abstractNumId w:val="0"/>
   </w:num>
 </w:numbering>
 </file>
@@ -1983,6 +2548,7 @@
     <w:lsdException w:name="HTML Sample" w:semiHidden="1" w:unhideWhenUsed="1"/>
     <w:lsdException w:name="HTML Typewriter" w:semiHidden="1" w:unhideWhenUsed="1"/>
     <w:lsdException w:name="HTML Variable" w:semiHidden="1" w:unhideWhenUsed="1"/>
+    <w:lsdException w:name="Normal Table" w:semiHidden="1" w:unhideWhenUsed="1"/>
     <w:lsdException w:name="annotation subject" w:semiHidden="1" w:unhideWhenUsed="1"/>
     <w:lsdException w:name="No List" w:semiHidden="1" w:unhideWhenUsed="1"/>
     <w:lsdException w:name="Outline List 1" w:semiHidden="1" w:unhideWhenUsed="1"/>
@@ -2026,8 +2592,10 @@
     <w:lsdException w:name="Table Elegant" w:semiHidden="1" w:unhideWhenUsed="1"/>
     <w:lsdException w:name="Table Professional" w:semiHidden="1" w:unhideWhenUsed="1"/>
     <w:lsdException w:name="Table Subtle 1" w:semiHidden="1" w:unhideWhenUsed="1"/>
+    <w:lsdException w:name="Table Subtle 2" w:semiHidden="1" w:unhideWhenUsed="1"/>
     <w:lsdException w:name="Table Web 1" w:semiHidden="1" w:unhideWhenUsed="1"/>
     <w:lsdException w:name="Table Web 2" w:semiHidden="1" w:unhideWhenUsed="1"/>
+    <w:lsdException w:name="Table Web 3" w:semiHidden="1" w:unhideWhenUsed="1"/>
     <w:lsdException w:name="Balloon Text" w:semiHidden="1" w:unhideWhenUsed="1"/>
     <w:lsdException w:name="Table Grid" w:uiPriority="39"/>
     <w:lsdException w:name="Table Theme" w:semiHidden="1" w:unhideWhenUsed="1"/>
@@ -3099,7 +3667,7 @@
 </file>
 
 <file path=customXml/itemProps1.xml><?xml version="1.0" encoding="utf-8"?>
-<ds:datastoreItem xmlns:ds="http://schemas.openxmlformats.org/officeDocument/2006/customXml" ds:itemID="{2A7AFD4C-8284-4F49-99B7-6C681F55B3AE}">
+<ds:datastoreItem xmlns:ds="http://schemas.openxmlformats.org/officeDocument/2006/customXml" ds:itemID="{43899BCD-3459-4D00-B8AB-3AE4495A96DB}">
   <ds:schemaRefs>
     <ds:schemaRef ds:uri="http://schemas.openxmlformats.org/officeDocument/2006/bibliography"/>
   </ds:schemaRefs>

</xml_diff>